<commit_message>
updated requirements for "go live" on June 11th
</commit_message>
<xml_diff>
--- a/docs/requirements/HTBox AllReady Requirements.docx
+++ b/docs/requirements/HTBox AllReady Requirements.docx
@@ -1,6 +1,6 @@
 
 <file path=word/document.xml><?xml version="1.0" encoding="utf-8"?>
-<w:document xmlns:wpc="http://schemas.microsoft.com/office/word/2010/wordprocessingCanvas" xmlns:mc="http://schemas.openxmlformats.org/markup-compatibility/2006" xmlns:o="urn:schemas-microsoft-com:office:office" xmlns:r="http://schemas.openxmlformats.org/officeDocument/2006/relationships" xmlns:m="http://schemas.openxmlformats.org/officeDocument/2006/math" xmlns:v="urn:schemas-microsoft-com:vml" xmlns:wp14="http://schemas.microsoft.com/office/word/2010/wordprocessingDrawing" xmlns:wp="http://schemas.openxmlformats.org/drawingml/2006/wordprocessingDrawing" xmlns:w10="urn:schemas-microsoft-com:office:word" xmlns:w="http://schemas.openxmlformats.org/wordprocessingml/2006/main" xmlns:w14="http://schemas.microsoft.com/office/word/2010/wordml" xmlns:w15="http://schemas.microsoft.com/office/word/2012/wordml" xmlns:wpg="http://schemas.microsoft.com/office/word/2010/wordprocessingGroup" xmlns:wpi="http://schemas.microsoft.com/office/word/2010/wordprocessingInk" xmlns:wne="http://schemas.microsoft.com/office/word/2006/wordml" xmlns:wps="http://schemas.microsoft.com/office/word/2010/wordprocessingShape" mc:Ignorable="w14 w15 wp14">
+<w:document xmlns:wpc="http://schemas.microsoft.com/office/word/2010/wordprocessingCanvas" xmlns:cx="http://schemas.microsoft.com/office/drawing/2014/chartex" xmlns:cx1="http://schemas.microsoft.com/office/drawing/2015/9/8/chartex" xmlns:cx2="http://schemas.microsoft.com/office/drawing/2015/10/21/chartex" xmlns:mc="http://schemas.openxmlformats.org/markup-compatibility/2006" xmlns:o="urn:schemas-microsoft-com:office:office" xmlns:r="http://schemas.openxmlformats.org/officeDocument/2006/relationships" xmlns:m="http://schemas.openxmlformats.org/officeDocument/2006/math" xmlns:v="urn:schemas-microsoft-com:vml" xmlns:wp14="http://schemas.microsoft.com/office/word/2010/wordprocessingDrawing" xmlns:wp="http://schemas.openxmlformats.org/drawingml/2006/wordprocessingDrawing" xmlns:w10="urn:schemas-microsoft-com:office:word" xmlns:w="http://schemas.openxmlformats.org/wordprocessingml/2006/main" xmlns:w14="http://schemas.microsoft.com/office/word/2010/wordml" xmlns:w15="http://schemas.microsoft.com/office/word/2012/wordml" xmlns:w16se="http://schemas.microsoft.com/office/word/2015/wordml/symex" xmlns:wpg="http://schemas.microsoft.com/office/word/2010/wordprocessingGroup" xmlns:wpi="http://schemas.microsoft.com/office/word/2010/wordprocessingInk" xmlns:wne="http://schemas.microsoft.com/office/word/2006/wordml" xmlns:wps="http://schemas.microsoft.com/office/word/2010/wordprocessingShape" mc:Ignorable="w14 w15 w16se wp14">
   <w:body>
     <w:p>
       <w:pPr>
@@ -12,129 +12,118 @@
         <w:rPr>
           <w:i/>
         </w:rPr>
-        <w:t>[Status: v0.</w:t>
+        <w:t>[Status: v1.1 updated draft to define the next stage MVP for the “Go Live” release to support the June 11</w:t>
+      </w:r>
+      <w:r>
+        <w:rPr>
+          <w:i/>
+          <w:vertAlign w:val="superscript"/>
+        </w:rPr>
+        <w:t>th</w:t>
       </w:r>
       <w:r>
         <w:rPr>
           <w:i/>
         </w:rPr>
-        <w:t>9</w:t>
+        <w:t xml:space="preserve"> Northwest Region of the American Red Cross preparedness event which anticipates getting smoke alarms installed into over 1,250 homes across Washington state.  Also updated to allReady casing and other minor notes below. We will focus on the key MVP needs for this release and then generalize to other use cases after the June 11</w:t>
+      </w:r>
+      <w:r>
+        <w:rPr>
+          <w:i/>
+          <w:vertAlign w:val="superscript"/>
+        </w:rPr>
+        <w:t>th</w:t>
       </w:r>
       <w:r>
         <w:rPr>
           <w:i/>
         </w:rPr>
+        <w:t xml:space="preserve"> release]</w:t>
+      </w:r>
+    </w:p>
+    <w:p>
+      <w:pPr>
+        <w:rPr>
+          <w:i/>
+          <w:color w:val="BFBFBF" w:themeColor="background1" w:themeShade="BF"/>
+        </w:rPr>
+      </w:pPr>
+      <w:r>
+        <w:rPr>
+          <w:i/>
+          <w:color w:val="BFBFBF" w:themeColor="background1" w:themeShade="BF"/>
+        </w:rPr>
+        <w:t>[Status: v0.</w:t>
+      </w:r>
+      <w:r>
+        <w:rPr>
+          <w:i/>
+          <w:color w:val="BFBFBF" w:themeColor="background1" w:themeShade="BF"/>
+        </w:rPr>
+        <w:t>9</w:t>
+      </w:r>
+      <w:r>
+        <w:rPr>
+          <w:i/>
+          <w:color w:val="BFBFBF" w:themeColor="background1" w:themeShade="BF"/>
+        </w:rPr>
         <w:t xml:space="preserve"> updated draft </w:t>
       </w:r>
       <w:r>
+        <w:rPr>
+          <w:i/>
+          <w:color w:val="BFBFBF" w:themeColor="background1" w:themeShade="BF"/>
+        </w:rPr>
+        <w:t>with additional messaging, increasing detail on requirements and first pass at a scope for an initial mvp feature set</w:t>
+      </w:r>
+      <w:r>
+        <w:rPr>
+          <w:i/>
+          <w:color w:val="BFBFBF" w:themeColor="background1" w:themeShade="BF"/>
+        </w:rPr>
+        <w:t xml:space="preserve"> as well as rename to AllReady and associated cleanup</w:t>
+      </w:r>
+      <w:r>
+        <w:rPr>
+          <w:i/>
+          <w:color w:val="BFBFBF" w:themeColor="background1" w:themeShade="BF"/>
+        </w:rPr>
+        <w:t>]</w:t>
+      </w:r>
+      <w:r>
+        <w:rPr>
+          <w:i/>
+          <w:color w:val="BFBFBF" w:themeColor="background1" w:themeShade="BF"/>
+        </w:rPr>
+        <w:br/>
+        <w:t>Tony Surma 2015-</w:t>
+      </w:r>
+      <w:r>
+        <w:rPr>
+          <w:i/>
+          <w:color w:val="BFBFBF" w:themeColor="background1" w:themeShade="BF"/>
+        </w:rPr>
+        <w:t>08-08</w:t>
+      </w:r>
+      <w:r>
+        <w:rPr>
+          <w:i/>
+          <w:color w:val="BFBFBF" w:themeColor="background1" w:themeShade="BF"/>
+        </w:rPr>
+        <w:t>]</w:t>
+      </w:r>
+    </w:p>
+    <w:p>
+      <w:pPr>
         <w:rPr>
           <w:i/>
         </w:rPr>
-        <w:t xml:space="preserve">with additional messaging, increasing detail on requirements and first pass at a scope for an initial </w:t>
-      </w:r>
-      <w:proofErr w:type="spellStart"/>
-      <w:proofErr w:type="gramStart"/>
+      </w:pPr>
       <w:r>
         <w:rPr>
           <w:i/>
         </w:rPr>
-        <w:t>mvp</w:t>
-      </w:r>
-      <w:proofErr w:type="spellEnd"/>
-      <w:proofErr w:type="gramEnd"/>
-      <w:r>
-        <w:rPr>
-          <w:i/>
-        </w:rPr>
-        <w:t xml:space="preserve"> feature set</w:t>
-      </w:r>
-      <w:r>
-        <w:rPr>
-          <w:i/>
-        </w:rPr>
-        <w:t xml:space="preserve"> as well as rename to </w:t>
-      </w:r>
-      <w:proofErr w:type="spellStart"/>
-      <w:r>
-        <w:rPr>
-          <w:i/>
-        </w:rPr>
-        <w:t>AllReady</w:t>
-      </w:r>
-      <w:proofErr w:type="spellEnd"/>
-      <w:r>
-        <w:rPr>
-          <w:i/>
-        </w:rPr>
-        <w:t xml:space="preserve"> and associated cleanup</w:t>
-      </w:r>
-      <w:r>
-        <w:rPr>
-          <w:i/>
-        </w:rPr>
-        <w:t>]</w:t>
-      </w:r>
-      <w:r>
-        <w:rPr>
-          <w:i/>
-        </w:rPr>
-        <w:br/>
-        <w:t>Tony Surma 2015-</w:t>
-      </w:r>
-      <w:r>
-        <w:rPr>
-          <w:i/>
-        </w:rPr>
-        <w:t>08-08</w:t>
-      </w:r>
-    </w:p>
-    <w:p>
-      <w:pPr>
-        <w:rPr>
-          <w:i/>
-        </w:rPr>
-      </w:pPr>
-      <w:r>
-        <w:rPr>
-          <w:i/>
-        </w:rPr>
-        <w:t xml:space="preserve">Note: TBD = </w:t>
-      </w:r>
-      <w:proofErr w:type="gramStart"/>
-      <w:r>
-        <w:rPr>
-          <w:i/>
-        </w:rPr>
-        <w:t>To</w:t>
-      </w:r>
-      <w:proofErr w:type="gramEnd"/>
-      <w:r>
-        <w:rPr>
-          <w:i/>
-        </w:rPr>
-        <w:t xml:space="preserve"> b</w:t>
-      </w:r>
-      <w:bookmarkStart w:id="0" w:name="_GoBack"/>
-      <w:bookmarkEnd w:id="0"/>
-      <w:r>
-        <w:rPr>
-          <w:i/>
-        </w:rPr>
-        <w:t xml:space="preserve">e defined in this requirements document.  Many of these items are understood or partially captured but not yet codified as requirements in this document (and thus not also issues in </w:t>
-      </w:r>
-      <w:proofErr w:type="spellStart"/>
-      <w:r>
-        <w:rPr>
-          <w:i/>
-        </w:rPr>
-        <w:t>github</w:t>
-      </w:r>
-      <w:proofErr w:type="spellEnd"/>
-      <w:r>
-        <w:rPr>
-          <w:i/>
-        </w:rPr>
-        <w:t xml:space="preserve"> repository)</w:t>
+        <w:t>Note: TBD = To be defined in this requirements document.  Many of these items are understood or partially captured but not yet codified as requirements in this document (and thus not also issues in github repository)</w:t>
       </w:r>
     </w:p>
     <w:p>
@@ -156,11 +145,9 @@
       <w:r>
         <w:t xml:space="preserve">HTBox </w:t>
       </w:r>
-      <w:proofErr w:type="spellStart"/>
       <w:r>
         <w:t>AllReady</w:t>
       </w:r>
-      <w:proofErr w:type="spellEnd"/>
       <w:r>
         <w:br/>
         <w:t>Application Requirements</w:t>
@@ -279,52 +266,37 @@
       </w:r>
     </w:p>
     <w:p>
-      <w:proofErr w:type="spellStart"/>
+      <w:r>
+        <w:t xml:space="preserve">AllReady is focused on </w:t>
+      </w:r>
+      <w:r>
+        <w:t>Preparedness Operations and is inspired by the fable of the Ants and the Grasshopper.  In the fable</w:t>
+      </w:r>
+      <w:r>
+        <w:t xml:space="preserve"> (or at least some of the many variants)</w:t>
+      </w:r>
+      <w:r>
+        <w:t>, the ants work hard throughout the Autumn to prepare for the pending winter.  Together they gather food and build shelter and ensure that they are ready to the meet the challenges of the winter months</w:t>
+      </w:r>
+      <w:r>
+        <w:t>.  Meanwhile the grasshopper spends its days idle and at play without a care for the upcoming winter.  As winter comes the ants are prepared and able to survive the winter but the grasshopper is not.  Like the ants, communities, organizations and volunteers are stronger together when engaged, connected and working in concert and through preparedness they are able to lessen the impact of disasters both big and small.</w:t>
+      </w:r>
+    </w:p>
+    <w:p>
+      <w:pPr>
+        <w:pStyle w:val="Heading1"/>
+      </w:pPr>
+      <w:r>
+        <w:t>Application Goals</w:t>
+      </w:r>
+    </w:p>
+    <w:p>
+      <w:r>
+        <w:t xml:space="preserve">The </w:t>
+      </w:r>
       <w:r>
         <w:t>AllReady</w:t>
       </w:r>
-      <w:proofErr w:type="spellEnd"/>
-      <w:r>
-        <w:t xml:space="preserve"> is focused on </w:t>
-      </w:r>
-      <w:r>
-        <w:t>Preparedness Operations and is inspired by the fable of the Ants and the Grasshopper.  In the fable</w:t>
-      </w:r>
-      <w:r>
-        <w:t xml:space="preserve"> (or at least some of the many variants)</w:t>
-      </w:r>
-      <w:r>
-        <w:t xml:space="preserve">, the ants work hard throughout the </w:t>
-      </w:r>
-      <w:proofErr w:type="gramStart"/>
-      <w:r>
-        <w:t>Autumn</w:t>
-      </w:r>
-      <w:proofErr w:type="gramEnd"/>
-      <w:r>
-        <w:t xml:space="preserve"> to prepare for the pending winter.  Together they gather food and build shelter and ensure that they are ready to the meet the challenges of the winter months</w:t>
-      </w:r>
-      <w:r>
-        <w:t>.  Meanwhile the grasshopper spends its days idle and at play without a care for the upcoming winter.  As winter comes the ants are prepared and able to survive the winter but the grasshopper is not.  Like the ants, communities, organizations and volunteers are stronger together when engaged, connected and working in concert and through preparedness they are able to lessen the impact of disasters both big and small.</w:t>
-      </w:r>
-    </w:p>
-    <w:p>
-      <w:pPr>
-        <w:pStyle w:val="Heading1"/>
-      </w:pPr>
-      <w:r>
-        <w:t>Application Goals</w:t>
-      </w:r>
-    </w:p>
-    <w:p>
-      <w:r>
-        <w:t xml:space="preserve">The </w:t>
-      </w:r>
-      <w:proofErr w:type="spellStart"/>
-      <w:r>
-        <w:t>AllReady</w:t>
-      </w:r>
-      <w:proofErr w:type="spellEnd"/>
       <w:r>
         <w:t xml:space="preserve"> application is the platform on which organizations can easily create, communicate, deliver impact and report on preparedness campaigns to increase their visibility, impact, efficiency and transparency.</w:t>
       </w:r>
@@ -391,15 +363,7 @@
     </w:p>
     <w:p>
       <w:r>
-        <w:t>Beyond broad communication, the application will also allow a ‘</w:t>
-      </w:r>
-      <w:proofErr w:type="spellStart"/>
-      <w:r>
-        <w:t>self service</w:t>
-      </w:r>
-      <w:proofErr w:type="spellEnd"/>
-      <w:r>
-        <w:t>’ model for individuals in the community to ‘sign up’ to request the impact of the campaign and/or ‘select out’ of the campaign which both allows direct engagement of individuals as well as creates a more informed and directed execution of the campaign to target individuals and areas with greatest interest and need (of course, this will also be supplemented with the many other factors organizations use to prioritize and plan delivery).</w:t>
+        <w:t>Beyond broad communication, the application will also allow a ‘self service’ model for individuals in the community to ‘sign up’ to request the impact of the campaign and/or ‘select out’ of the campaign which both allows direct engagement of individuals as well as creates a more informed and directed execution of the campaign to target individuals and areas with greatest interest and need (of course, this will also be supplemented with the many other factors organizations use to prioritize and plan delivery).</w:t>
       </w:r>
     </w:p>
     <w:p>
@@ -412,15 +376,7 @@
         <w:t>Lastly as detailed further in 2.1.4 ‘Report’ below, the application will allow broad summary level communication of the goals, progress to date and effectiveness of the campaign to transparently show the impact and garner support for ongoing delivery of the campaign.</w:t>
       </w:r>
       <w:r>
-        <w:t xml:space="preserve">  Logically a campaign will be able to show a ‘thermometer’ style visualization of impact to date against goals similarly seen in fundraising or </w:t>
-      </w:r>
-      <w:proofErr w:type="spellStart"/>
-      <w:r>
-        <w:t>IndieGoGo</w:t>
-      </w:r>
-      <w:proofErr w:type="spellEnd"/>
-      <w:r>
-        <w:t>/Kickstarter type campaigns.</w:t>
+        <w:t xml:space="preserve">  Logically a campaign will be able to show a ‘thermometer’ style visualization of impact to date against goals similarly seen in fundraising or IndieGoGo/Kickstarter type campaigns.</w:t>
       </w:r>
     </w:p>
     <w:p>
@@ -452,15 +408,7 @@
     <w:p>
       <w:r>
         <w:lastRenderedPageBreak/>
-        <w:t xml:space="preserve">So many organizations do so much good in preparedness but it either goes unseen by communities or it is told randomly through a few anecdotal stories in blog posts or social media bits and pieces.  By providing transparent reporting visualized geographically (e.g. </w:t>
-      </w:r>
-      <w:proofErr w:type="spellStart"/>
-      <w:r>
-        <w:t>heatmaps</w:t>
-      </w:r>
-      <w:proofErr w:type="spellEnd"/>
-      <w:r>
-        <w:t>), across timelines (showing progress over time on goals and community geography), and on impact dashboards (including thermometer style and other formats presenting impact against plan and predicted outcomes) all stakeholders in the campaign can access, consume and understand the value of the campaign and derive insights into how and why they can contribute or engage further.</w:t>
+        <w:t>So many organizations do so much good in preparedness but it either goes unseen by communities or it is told randomly through a few anecdotal stories in blog posts or social media bits and pieces.  By providing transparent reporting visualized geographically (e.g. heatmaps), across timelines (showing progress over time on goals and community geography), and on impact dashboards (including thermometer style and other formats presenting impact against plan and predicted outcomes) all stakeholders in the campaign can access, consume and understand the value of the campaign and derive insights into how and why they can contribute or engage further.</w:t>
       </w:r>
     </w:p>
     <w:p>
@@ -536,15 +484,7 @@
     </w:p>
     <w:p>
       <w:r>
-        <w:t xml:space="preserve">[TBD: Add more] Gathering of simple member feedback </w:t>
-      </w:r>
-      <w:proofErr w:type="spellStart"/>
-      <w:r>
-        <w:t>post delivery</w:t>
-      </w:r>
-      <w:proofErr w:type="spellEnd"/>
-      <w:r>
-        <w:t xml:space="preserve"> should be accessible both by a mobile friend web application as well as a SMS/text message interface to allow for greatest user access.  Ideally the application would also be accessible via IVR to accommodate those who may not have mobile devices.</w:t>
+        <w:t>[TBD: Add more] Gathering of simple member feedback post delivery should be accessible both by a mobile friend web application as well as a SMS/text message interface to allow for greatest user access.  Ideally the application would also be accessible via IVR to accommodate those who may not have mobile devices.</w:t>
       </w:r>
     </w:p>
     <w:p>
@@ -623,15 +563,7 @@
         </w:numPr>
       </w:pPr>
       <w:r>
-        <w:t>Campaign metadata is searchable and ‘</w:t>
-      </w:r>
-      <w:proofErr w:type="spellStart"/>
-      <w:r>
-        <w:t>listable</w:t>
-      </w:r>
-      <w:proofErr w:type="spellEnd"/>
-      <w:r>
-        <w:t>’ including organization, focus area, geography served, text content and active/inactive status.</w:t>
+        <w:t>Campaign metadata is searchable and ‘listable’ including organization, focus area, geography served, text content and active/inactive status.</w:t>
       </w:r>
     </w:p>
     <w:p>
@@ -736,15 +668,7 @@
         </w:numPr>
       </w:pPr>
       <w:r>
-        <w:t xml:space="preserve">Volunteers can be contacted and interact with task requests via app, web and </w:t>
-      </w:r>
-      <w:proofErr w:type="spellStart"/>
-      <w:r>
-        <w:t>sms</w:t>
-      </w:r>
-      <w:proofErr w:type="spellEnd"/>
-      <w:r>
-        <w:t xml:space="preserve"> interfaces</w:t>
+        <w:t>Volunteers can be contacted and interact with task requests via app, web and sms interfaces</w:t>
       </w:r>
     </w:p>
     <w:p>
@@ -768,15 +692,7 @@
         </w:numPr>
       </w:pPr>
       <w:r>
-        <w:t xml:space="preserve">Data gathering can be completed by volunteers by app and web interfaces and feedback from community members can be completed by web and </w:t>
-      </w:r>
-      <w:proofErr w:type="spellStart"/>
-      <w:r>
-        <w:t>sms</w:t>
-      </w:r>
-      <w:proofErr w:type="spellEnd"/>
-      <w:r>
-        <w:t xml:space="preserve"> interfaces</w:t>
+        <w:t>Data gathering can be completed by volunteers by app and web interfaces and feedback from community members can be completed by web and sms interfaces</w:t>
       </w:r>
     </w:p>
     <w:p>
@@ -846,7 +762,16 @@
         <w:pStyle w:val="Heading1"/>
       </w:pPr>
       <w:r>
-        <w:t>Minimal Viable Product Scope and Iterations</w:t>
+        <w:t xml:space="preserve">Minimal Viable Product Scope and </w:t>
+      </w:r>
+      <w:r>
+        <w:t xml:space="preserve">First </w:t>
+      </w:r>
+      <w:r>
+        <w:t>Ite</w:t>
+      </w:r>
+      <w:r>
+        <w:t>ration</w:t>
       </w:r>
     </w:p>
     <w:p>
@@ -879,6 +804,28 @@
       <w:r>
         <w:t xml:space="preserve"> knowing that we want to have a representative MVP scope that can both show initial value as well as be an ‘ambassador’ for future value and further development the scope below represents a view of MVP scope for the July “V1 release”.</w:t>
       </w:r>
+    </w:p>
+    <w:p>
+      <w:pPr>
+        <w:rPr>
+          <w:b/>
+        </w:rPr>
+      </w:pPr>
+      <w:r>
+        <w:rPr>
+          <w:b/>
+        </w:rPr>
+        <w:t xml:space="preserve">As adjusted during development we are consider this initial release “complete and delivered” as it has been used in exercises and tested out.  We are now focused on the next “Go Live” release as described below in </w:t>
+      </w:r>
+      <w:hyperlink w:anchor="_Minimal_Viable_Product" w:history="1">
+        <w:r>
+          <w:rPr>
+            <w:rStyle w:val="Hyperlink"/>
+            <w:b/>
+          </w:rPr>
+          <w:t>section 6</w:t>
+        </w:r>
+      </w:hyperlink>
     </w:p>
     <w:p>
       <w:pPr>
@@ -913,15 +860,7 @@
         <w:pStyle w:val="Heading5"/>
       </w:pPr>
       <w:r>
-        <w:t>Allow citizens to search for campaigns by organization, keyword(s), and geography covered (</w:t>
-      </w:r>
-      <w:proofErr w:type="spellStart"/>
-      <w:r>
-        <w:t>zipcode</w:t>
-      </w:r>
-      <w:proofErr w:type="spellEnd"/>
-      <w:r>
-        <w:t xml:space="preserve"> for now)</w:t>
+        <w:t>Allow citizens to search for campaigns by organization, keyword(s), and geography covered (zipcode for now)</w:t>
       </w:r>
     </w:p>
     <w:p>
@@ -948,13 +887,8 @@
         <w:pStyle w:val="Heading5"/>
       </w:pPr>
       <w:r>
-        <w:t xml:space="preserve">Allow citizens to share campaign information via email, txt, twitter and </w:t>
-      </w:r>
-      <w:proofErr w:type="spellStart"/>
-      <w:r>
-        <w:t>facebook</w:t>
-      </w:r>
-      <w:proofErr w:type="spellEnd"/>
+        <w:t>Allow citizens to share campaign information via email, txt, twitter and facebook</w:t>
+      </w:r>
     </w:p>
     <w:p>
       <w:pPr>
@@ -988,13 +922,7 @@
         <w:t xml:space="preserve">Volunteer contact information is </w:t>
       </w:r>
       <w:r>
-        <w:t xml:space="preserve">stored </w:t>
-      </w:r>
-      <w:r>
-        <w:t>along with the skills/resources needed they selected</w:t>
-      </w:r>
-      <w:r>
-        <w:t xml:space="preserve"> within the system and a link is </w:t>
+        <w:t xml:space="preserve">stored along with the skills/resources needed they selected within the system and a link is </w:t>
       </w:r>
       <w:r>
         <w:t xml:space="preserve">provided via email to campaign organization owner </w:t>
@@ -1011,23 +939,10 @@
         <w:t>A</w:t>
       </w:r>
       <w:r>
-        <w:t xml:space="preserve">llow volunteers to register on the site with social media/third party logins (twitter, </w:t>
-      </w:r>
-      <w:proofErr w:type="spellStart"/>
-      <w:r>
-        <w:t>facebook</w:t>
-      </w:r>
-      <w:proofErr w:type="spellEnd"/>
-      <w:r>
-        <w:t xml:space="preserve">, </w:t>
-      </w:r>
-      <w:proofErr w:type="spellStart"/>
-      <w:r>
-        <w:t>linkedin</w:t>
-      </w:r>
-      <w:proofErr w:type="spellEnd"/>
-      <w:r>
-        <w:t xml:space="preserve">, </w:t>
+        <w:t xml:space="preserve">llow volunteers to register on the site with social media/third party logins (twitter, facebook, </w:t>
+      </w:r>
+      <w:r>
+        <w:t xml:space="preserve">linkedin, </w:t>
       </w:r>
       <w:r>
         <w:t xml:space="preserve">google, Microsoft account) to stay connected to the campaign </w:t>
@@ -1055,34 +970,13 @@
         <w:pStyle w:val="Heading5"/>
       </w:pPr>
       <w:r>
-        <w:t xml:space="preserve">Allow organization ‘admins’ to register on the web application with social media/third party logins (twitter, </w:t>
-      </w:r>
-      <w:proofErr w:type="spellStart"/>
-      <w:r>
-        <w:t>facebook</w:t>
-      </w:r>
-      <w:proofErr w:type="spellEnd"/>
-      <w:r>
-        <w:t xml:space="preserve">, </w:t>
-      </w:r>
-      <w:proofErr w:type="spellStart"/>
-      <w:r>
-        <w:t>linkedin</w:t>
-      </w:r>
-      <w:proofErr w:type="spellEnd"/>
-      <w:r>
-        <w:t xml:space="preserve">, </w:t>
-      </w:r>
-      <w:r>
-        <w:t xml:space="preserve">google, </w:t>
-      </w:r>
-      <w:proofErr w:type="spellStart"/>
-      <w:r>
-        <w:t>microsoft</w:t>
-      </w:r>
-      <w:proofErr w:type="spellEnd"/>
-      <w:r>
-        <w:t xml:space="preserve"> account) </w:t>
+        <w:t xml:space="preserve">Allow organization ‘admins’ to register on the web application with social media/third party logins (twitter, facebook, </w:t>
+      </w:r>
+      <w:r>
+        <w:t xml:space="preserve">linkedin, </w:t>
+      </w:r>
+      <w:r>
+        <w:t xml:space="preserve">google, microsoft account) </w:t>
       </w:r>
       <w:r>
         <w:t>(</w:t>
@@ -1102,15 +996,7 @@
         <w:pStyle w:val="Heading5"/>
       </w:pPr>
       <w:r>
-        <w:t xml:space="preserve">Allow organization ‘admins’ to register with username and password on </w:t>
-      </w:r>
-      <w:proofErr w:type="spellStart"/>
-      <w:r>
-        <w:t>AllReady</w:t>
-      </w:r>
-      <w:proofErr w:type="spellEnd"/>
-      <w:r>
-        <w:t xml:space="preserve"> site as well</w:t>
+        <w:t>Allow organization ‘admins’ to register with username and password on AllReady site as well</w:t>
       </w:r>
     </w:p>
     <w:p>
@@ -1136,15 +1022,7 @@
         <w:br/>
       </w:r>
       <w:r>
-        <w:t>including but not limited to: Name, Logo/Image, Description [Rich Text Multi Paragraph with images etc.], Keywords, Geography Coverage (</w:t>
-      </w:r>
-      <w:proofErr w:type="spellStart"/>
-      <w:r>
-        <w:t>zipcode</w:t>
-      </w:r>
-      <w:proofErr w:type="spellEnd"/>
-      <w:r>
-        <w:t xml:space="preserve"> list, city list, state list</w:t>
+        <w:t>including but not limited to: Name, Logo/Image, Description [Rich Text Multi Paragraph with images etc.], Keywords, Geography Coverage (zipcode list, city list, state list</w:t>
       </w:r>
       <w:r>
         <w:t>)</w:t>
@@ -1194,15 +1072,7 @@
         <w:t>info revisions</w:t>
       </w:r>
       <w:r>
-        <w:t xml:space="preserve">, update them, preview before publishing, publish and publish updates over </w:t>
-      </w:r>
-      <w:proofErr w:type="gramStart"/>
-      <w:r>
-        <w:t>time  [</w:t>
-      </w:r>
-      <w:proofErr w:type="gramEnd"/>
-      <w:r>
-        <w:t>later functionality (or in V1 if possible) would be to allow citizens to ‘report campaigns as spam/inappropriate’ and then allow admins to take them down and/or ban org admins]</w:t>
+        <w:t>, update them, preview before publishing, publish and publish updates over time  [later functionality (or in V1 if possible) would be to allow citizens to ‘report campaigns as spam/inappropriate’ and then allow admins to take them down and/or ban org admins]</w:t>
       </w:r>
     </w:p>
     <w:p>
@@ -1223,11 +1093,9 @@
       <w:pPr>
         <w:pStyle w:val="Heading4"/>
       </w:pPr>
-      <w:proofErr w:type="spellStart"/>
       <w:r>
         <w:t>AllReady</w:t>
       </w:r>
-      <w:proofErr w:type="spellEnd"/>
       <w:r>
         <w:t xml:space="preserve"> Admin Functionality</w:t>
       </w:r>
@@ -1239,21 +1107,11 @@
       <w:r>
         <w:t xml:space="preserve">Allow </w:t>
       </w:r>
-      <w:proofErr w:type="spellStart"/>
       <w:r>
         <w:t>AllReady</w:t>
       </w:r>
-      <w:proofErr w:type="spellEnd"/>
-      <w:r>
-        <w:t xml:space="preserve"> admins to </w:t>
-      </w:r>
-      <w:proofErr w:type="spellStart"/>
-      <w:r>
-        <w:t>unpublish</w:t>
-      </w:r>
-      <w:proofErr w:type="spellEnd"/>
-      <w:r>
-        <w:t xml:space="preserve"> campaigns published by organization admins [later functionality or in V1 if possible would be to ban org admin accounts]</w:t>
+      <w:r>
+        <w:t xml:space="preserve"> admins to unpublish campaigns published by organization admins [later functionality or in V1 if possible would be to ban org admin accounts]</w:t>
       </w:r>
     </w:p>
     <w:p>
@@ -1339,15 +1197,7 @@
       </w:pPr>
       <w:r>
         <w:lastRenderedPageBreak/>
-        <w:t xml:space="preserve">Allow org admin to view status (accepted, rejected, completed, </w:t>
-      </w:r>
-      <w:proofErr w:type="gramStart"/>
-      <w:r>
-        <w:t>incomplete</w:t>
-      </w:r>
-      <w:proofErr w:type="gramEnd"/>
-      <w:r>
-        <w:t>) and reassign tasks to new volunteers.</w:t>
+        <w:t>Allow org admin to view status (accepted, rejected, completed, incomplete) and reassign tasks to new volunteers.</w:t>
       </w:r>
     </w:p>
     <w:p>
@@ -1399,18 +1249,503 @@
       </w:r>
     </w:p>
     <w:p/>
+    <w:p>
+      <w:pPr>
+        <w:pStyle w:val="Heading1"/>
+      </w:pPr>
+      <w:bookmarkStart w:id="0" w:name="_Minimal_Viable_Product"/>
+      <w:bookmarkEnd w:id="0"/>
+      <w:r>
+        <w:t>“Go Live” V1.1 Minimal Viable Product Scope</w:t>
+      </w:r>
+    </w:p>
+    <w:p>
+      <w:pPr>
+        <w:pStyle w:val="Heading2"/>
+      </w:pPr>
+      <w:r>
+        <w:t>“Go Live V1.1” MVP</w:t>
+      </w:r>
+    </w:p>
+    <w:p>
+      <w:r>
+        <w:t>As documented in this blog post and this standup video, we have an impactful next step opportunity to leverage allReady as the backbone of potentially over 1,250 smoke detector installs in support the June 11</w:t>
+      </w:r>
+      <w:r>
+        <w:rPr>
+          <w:vertAlign w:val="superscript"/>
+        </w:rPr>
+        <w:t>th</w:t>
+      </w:r>
+      <w:r>
+        <w:t xml:space="preserve"> preparedness event for the Washington State/Seattle division of the American Red Cross.  In summary there are 6 major functionality areas we need to focus on (in priority order) to deliver the functionality needed to make this milestone which are listed below.  Of important note is that we are maturing to the stage where we need not only deliver functionality &amp; performance but also strong user experience and ease of use to ensure that the many users this system will have in June have a productive, efficient and pleasant experience using the app to deliver impact to their community.  </w:t>
+      </w:r>
+      <w:r>
+        <w:t>Therefore,</w:t>
+      </w:r>
+      <w:r>
+        <w:t xml:space="preserve"> I have highlighted both functional needs as well as user experience needs below.</w:t>
+      </w:r>
+    </w:p>
+    <w:p>
+      <w:pPr>
+        <w:pStyle w:val="Heading3"/>
+      </w:pPr>
+      <w:r>
+        <w:t>Featured Campaign and External Link Capabili</w:t>
+      </w:r>
+      <w:r>
+        <w:t>ty</w:t>
+      </w:r>
+    </w:p>
+    <w:p>
+      <w:pPr>
+        <w:pStyle w:val="Heading4"/>
+      </w:pPr>
+      <w:r>
+        <w:t>Feature single campaign on front page of app</w:t>
+      </w:r>
+      <w:r>
+        <w:t xml:space="preserve"> – P1</w:t>
+      </w:r>
+    </w:p>
+    <w:p>
+      <w:r>
+        <w:t>Feature an upcoming/current campaign with its picture, summary description and link to campaign page on the home page.  For this release we can just select first campaign that fits the criteria as we will have only one campaign ‘in production’ and for future we will likely add filters, possibly site admin tagging for highlight and featuring more than one campaign.</w:t>
+      </w:r>
+    </w:p>
+    <w:p>
+      <w:pPr>
+        <w:pStyle w:val="Heading4"/>
+      </w:pPr>
+      <w:r>
+        <w:t>Remove/hide search functionality</w:t>
+      </w:r>
+      <w:r>
+        <w:t xml:space="preserve"> – P1</w:t>
+      </w:r>
+    </w:p>
+    <w:p>
+      <w:r>
+        <w:t>Simply don’t delete functionality but remove the search box and resulting ‘stuff’ on home page. This will also ‘pause’ work on several active issues with search for this release.</w:t>
+      </w:r>
+    </w:p>
+    <w:p>
+      <w:pPr>
+        <w:pStyle w:val="Heading4"/>
+      </w:pPr>
+      <w:r>
+        <w:t>Display link to list of campaigns on home page</w:t>
+      </w:r>
+      <w:r>
+        <w:t xml:space="preserve"> – P2</w:t>
+      </w:r>
+    </w:p>
+    <w:p>
+      <w:r>
+        <w:t>Below the featured campaign provide a link to the campaign list page which shows campaigns that are current/upcoming.  Remove map link and add in logo/image of campaign on home page</w:t>
+      </w:r>
+    </w:p>
+    <w:p>
+      <w:pPr>
+        <w:pStyle w:val="Heading4"/>
+      </w:pPr>
+      <w:r>
+        <w:lastRenderedPageBreak/>
+        <w:t>Add external link and highlight it on campaign display page</w:t>
+      </w:r>
+      <w:r>
+        <w:t xml:space="preserve"> – P1</w:t>
+      </w:r>
+    </w:p>
+    <w:p>
+      <w:r>
+        <w:t>Update campaign display page to display and highlight an external link for the campaign to link to an outside page that displays information about the campaign and/or allows folks to request the services of the campaign.  Also verify that the image/logo and rich content description is displayed as well.</w:t>
+      </w:r>
+    </w:p>
+    <w:p>
+      <w:pPr>
+        <w:pStyle w:val="Heading4"/>
+      </w:pPr>
+      <w:r>
+        <w:t>Enhance UX of campaign display and interaction page</w:t>
+      </w:r>
+      <w:r>
+        <w:t xml:space="preserve"> – P2</w:t>
+      </w:r>
+    </w:p>
+    <w:p>
+      <w:r>
+        <w:t xml:space="preserve">Details TBD but looking to enhance campaign display page to move from ‘developer UI’ to </w:t>
+      </w:r>
+      <w:r>
+        <w:t>‘productive/efficient user-focused UX’</w:t>
+      </w:r>
+    </w:p>
+    <w:p>
+      <w:pPr>
+        <w:pStyle w:val="Heading3"/>
+      </w:pPr>
+      <w:r>
+        <w:t>Register Volunteers for Itinerary Type Campaigns</w:t>
+      </w:r>
+    </w:p>
+    <w:p>
+      <w:pPr>
+        <w:pStyle w:val="Heading4"/>
+      </w:pPr>
+      <w:r>
+        <w:t>Entities have new names from user experience discussions</w:t>
+      </w:r>
+      <w:r>
+        <w:t xml:space="preserve"> – P2</w:t>
+      </w:r>
+    </w:p>
+    <w:p>
+      <w:r>
+        <w:t xml:space="preserve">Campaigns are Campaigns, </w:t>
+      </w:r>
+      <w:r>
+        <w:t>*</w:t>
+      </w:r>
+      <w:r>
+        <w:t>Activities are Events</w:t>
+      </w:r>
+      <w:r>
+        <w:t>*</w:t>
+      </w:r>
+      <w:r>
+        <w:t xml:space="preserve">, Tasks are Tasks, </w:t>
+      </w:r>
+      <w:r>
+        <w:t>*</w:t>
+      </w:r>
+      <w:r>
+        <w:t>Deployments are Itineraries</w:t>
+      </w:r>
+      <w:r>
+        <w:t>*</w:t>
+      </w:r>
+      <w:r>
+        <w:br/>
+        <w:t>These changes need to be reflected in the UI and secondarily in the system/database for consistency &amp; code clarity</w:t>
+      </w:r>
+      <w:r>
+        <w:t xml:space="preserve"> (and yes we know we are talking entities named Events and Tasks in C# :smile_cat:)</w:t>
+      </w:r>
+    </w:p>
+    <w:p>
+      <w:pPr>
+        <w:pStyle w:val="Heading4"/>
+      </w:pPr>
+      <w:r>
+        <w:t xml:space="preserve">Entity </w:t>
+      </w:r>
+      <w:r>
+        <w:t>Relationships and definitions have (possibly) shifted a bit</w:t>
+      </w:r>
+      <w:r>
+        <w:t xml:space="preserve"> – P1</w:t>
+      </w:r>
+    </w:p>
+    <w:p>
+      <w:r>
+        <w:t>- [ ] Campaigns are made up of one or more Events</w:t>
+      </w:r>
+    </w:p>
+    <w:p>
+      <w:r>
+        <w:t xml:space="preserve">- [ ] </w:t>
+      </w:r>
+      <w:r>
+        <w:t>Events are made up of one or more Tasks &amp; Events can span more than one day but a Task cannot</w:t>
+      </w:r>
+    </w:p>
+    <w:p>
+      <w:r>
+        <w:t xml:space="preserve">- [ ] </w:t>
+      </w:r>
+      <w:r>
+        <w:t>A Task is a unique combination of skills &amp; time – therefore a task designates volunteers needed for all of a single timeframe with all of requested skills &amp; further if you need to have different skillsets OR different timeframes you need more than one task</w:t>
+      </w:r>
+    </w:p>
+    <w:p>
+      <w:r>
+        <w:t>- [ ]</w:t>
+      </w:r>
+      <w:r>
+        <w:t xml:space="preserve"> Volunteers are assigned to a Task either by volunteering directly or by assignment by an Organizer</w:t>
+      </w:r>
+    </w:p>
+    <w:p>
+      <w:r>
+        <w:t>- [ ] An Itinerary is a collection of volunteers</w:t>
+      </w:r>
+      <w:r>
+        <w:t xml:space="preserve"> called a ‘team’</w:t>
+      </w:r>
+      <w:r>
+        <w:t xml:space="preserve"> (from more than one Task in the same event that have the same timeframes but different skillsets) and a collection of requests (from the same campaign the Tasks for volunteers are from) to which they are assigned to deliver</w:t>
+      </w:r>
+    </w:p>
+    <w:p>
+      <w:pPr>
+        <w:pStyle w:val="Heading4"/>
+      </w:pPr>
+      <w:r>
+        <w:t>Itinerary Campaigns are the new name</w:t>
+      </w:r>
+      <w:r>
+        <w:t>/functionality</w:t>
+      </w:r>
+      <w:r>
+        <w:t xml:space="preserve"> for Deployment Managed Tasks</w:t>
+      </w:r>
+      <w:r>
+        <w:t xml:space="preserve"> – P1</w:t>
+      </w:r>
+    </w:p>
+    <w:p>
+      <w:r>
+        <w:t>How do they work (changes indicated by * at start)</w:t>
+      </w:r>
+      <w:r>
+        <w:br/>
+      </w:r>
+      <w:r>
+        <w:t>- [ ]</w:t>
+      </w:r>
+      <w:r>
+        <w:t xml:space="preserve"> Tasks are still shown to volunteers</w:t>
+      </w:r>
+      <w:r>
+        <w:t xml:space="preserve"> </w:t>
+      </w:r>
+      <w:r>
+        <w:br/>
+      </w:r>
+      <w:r>
+        <w:t>- [ ]</w:t>
+      </w:r>
+      <w:r>
+        <w:t xml:space="preserve"> Volunteers volunteer for Tasks – example: “’Tony’ volunteers for ‘Install Driver’ on Tuesday 8-4”</w:t>
+      </w:r>
+      <w:r>
+        <w:br/>
+      </w:r>
+      <w:r>
+        <w:t>- [ ]</w:t>
+      </w:r>
+      <w:r>
+        <w:t xml:space="preserve"> *Volunteers can be assigned to tasks by Organizers (which requires acceptance by volunteer similar to reassignment below)</w:t>
+      </w:r>
+      <w:r>
+        <w:br/>
+      </w:r>
+      <w:r>
+        <w:t>- [ ]</w:t>
+      </w:r>
+      <w:r>
+        <w:t xml:space="preserve"> Admins can re-assign tasks to volunteers</w:t>
+      </w:r>
+      <w:r>
+        <w:br/>
+      </w:r>
+      <w:r>
+        <w:t>- [ ]</w:t>
+      </w:r>
+      <w:r>
+        <w:t xml:space="preserve"> Re-assignment communication is only sent to Volunteers when it results in change outside of assigned timeframe and they can accept/reject task assignment</w:t>
+      </w:r>
+      <w:r>
+        <w:br/>
+      </w:r>
+      <w:r>
+        <w:t>- [ ]</w:t>
+      </w:r>
+      <w:r>
+        <w:t xml:space="preserve"> *Reminder sent ahead of Task with option to respond as ‘no longer able to volunteer’</w:t>
+      </w:r>
+      <w:r>
+        <w:br/>
+      </w:r>
+      <w:r>
+        <w:t>- [ ]</w:t>
+      </w:r>
+      <w:r>
+        <w:t xml:space="preserve"> </w:t>
+      </w:r>
+      <w:r>
+        <w:t>*Volunteers from multiple Tasks (in same Event with same timeframe) are collected into an Itinerary along with a set of requests (in same campaign) [[Note this replaces everything referring to Deployments]]</w:t>
+      </w:r>
+      <w:r>
+        <w:br/>
+      </w:r>
+      <w:r>
+        <w:t xml:space="preserve">- [ ] </w:t>
+      </w:r>
+      <w:r>
+        <w:t xml:space="preserve"> *A Request can be in a single Itinerary only - unless it is marked incomplete from a previous Itinerary in which case it can be recollected into a new Itinerary </w:t>
+      </w:r>
+      <w:r>
+        <w:t xml:space="preserve"> </w:t>
+      </w:r>
+      <w:r>
+        <w:t>(e.g. 1313 Mockingbird Lane install set for Tuesday, on Tuesday it is marked incomplete because no one was home so now it is in the Itinerary for next Thursday installs)</w:t>
+      </w:r>
+      <w:bookmarkStart w:id="1" w:name="_GoBack"/>
+      <w:bookmarkEnd w:id="1"/>
+      <w:r>
+        <w:br/>
+      </w:r>
+      <w:r>
+        <w:lastRenderedPageBreak/>
+        <w:t>- [ ]</w:t>
+      </w:r>
+      <w:r>
+        <w:t xml:space="preserve"> *A Volunteer on a Task can be in only one Itinerary (e.g. Tony volunteers as driver on Tuesday so can only be collected into one itinerary – now of course they can have separately signed up for multiple Tasks across multiple days and be in more than one itinerary that way (e.g. Tony volunteered to drive Tuesday, Thursday and next Friday))</w:t>
+      </w:r>
+    </w:p>
+    <w:p>
+      <w:pPr>
+        <w:pStyle w:val="Heading4"/>
+      </w:pPr>
+      <w:r>
+        <w:t>Events can be duplicated easily to allow for campaigns that consist of repetitive tasks</w:t>
+      </w:r>
+    </w:p>
+    <w:p>
+      <w:r>
+        <w:t>Effectively this is a UX where I can take an Event and ‘copy/paste or duplicate’ it changing the start date and the dates of the Event and underlying Tasks are updated accordingly).  All other data remains the same in the duplicate but any volunteer assignments do not travel with the dupliacte</w:t>
+      </w:r>
+    </w:p>
+    <w:p>
+      <w:r>
+        <w:t>e.g. Event ABC is from 6/1/2016 to 6/2/2016 and has Task 1 on 6/1, Task 2 on 6/1 and Task 3 on 6/2.  When it is duplicated to 6/8/2106 the new Event is from 6/8 to 6/9 and the Tasks are now #1 on 6/8, #2 on 6/8 and #3 on 6/9)</w:t>
+      </w:r>
+    </w:p>
     <w:p/>
     <w:p>
       <w:pPr>
-        <w:pStyle w:val="Heading2"/>
-      </w:pPr>
-      <w:r>
-        <w:t>Future Scope Releases</w:t>
-      </w:r>
-    </w:p>
-    <w:p>
-      <w:r>
-        <w:t>[TBD: Add in future iterations of scope]</w:t>
+        <w:pStyle w:val="Heading3"/>
+      </w:pPr>
+      <w:r>
+        <w:t>Data Integration with getasmokealarm.org (pull data)</w:t>
+      </w:r>
+    </w:p>
+    <w:p>
+      <w:pPr>
+        <w:pStyle w:val="Heading4"/>
+      </w:pPr>
+      <w:r>
+        <w:t>Implement a webjob/service to pull incremental net new requests from getasmokealarm.org</w:t>
+      </w:r>
+    </w:p>
+    <w:p>
+      <w:r>
+        <w:t>This is likely to be ‘hardcoded’ to this one source now for expediency and as we get more sources we will need to abstract an approach.  The API to pull is being defined by the getasmokealarm.org folks so we will pull them into this issue to discuss how to work together.  The requests should be incrementally added to the database of Requests and be associated with the proper campaign.</w:t>
+      </w:r>
+    </w:p>
+    <w:p>
+      <w:pPr>
+        <w:pStyle w:val="Heading4"/>
+      </w:pPr>
+      <w:r>
+        <w:t>Maintain database of Requests</w:t>
+      </w:r>
+    </w:p>
+    <w:p>
+      <w:r>
+        <w:t>Request schema is TBD but will consist of contact information, address, service requested, notes and status and be related as a sub-entity list under a campaign.  Initially we will need to work with the getasmokealarm.org folks to see what they capture, how we would model it and what it needs to look like for our needs.</w:t>
+      </w:r>
+    </w:p>
+    <w:p>
+      <w:pPr>
+        <w:pStyle w:val="Heading4"/>
+      </w:pPr>
+      <w:r>
+        <w:t>Update statuses as part of delivery of service for requests as per functionality in 6.1.4</w:t>
+      </w:r>
+    </w:p>
+    <w:p>
+      <w:r>
+        <w:t>As requests are scheduled, completed, or marked incomplete track that status in the request database</w:t>
+      </w:r>
+    </w:p>
+    <w:p>
+      <w:pPr>
+        <w:pStyle w:val="Heading4"/>
+      </w:pPr>
+      <w:r>
+        <w:t>Allow viewing of status by requestor (lowest priority)</w:t>
+      </w:r>
+    </w:p>
+    <w:p>
+      <w:r>
+        <w:t>With getasmokealarm.org see what contact info we have (email?) to provide a link to view status without revealing private/identifying information so the requestor can check status of requests over time</w:t>
+      </w:r>
+    </w:p>
+    <w:p>
+      <w:pPr>
+        <w:pStyle w:val="Heading3"/>
+        <w:rPr>
+          <w:highlight w:val="red"/>
+        </w:rPr>
+      </w:pPr>
+      <w:r>
+        <w:rPr>
+          <w:highlight w:val="red"/>
+        </w:rPr>
+        <w:t>Construct and Schedule Itineraries for Requests from Volunteers</w:t>
+      </w:r>
+    </w:p>
+    <w:p>
+      <w:r>
+        <w:t>Asdf</w:t>
+      </w:r>
+    </w:p>
+    <w:p>
+      <w:pPr>
+        <w:pStyle w:val="Heading3"/>
+        <w:rPr>
+          <w:highlight w:val="red"/>
+        </w:rPr>
+      </w:pPr>
+      <w:r>
+        <w:rPr>
+          <w:highlight w:val="red"/>
+        </w:rPr>
+        <w:t>Campaign Progress Dashboard</w:t>
+      </w:r>
+    </w:p>
+    <w:p>
+      <w:r>
+        <w:t>Asdf map display, installs per timeframe, top volunteers, etc.</w:t>
+      </w:r>
+    </w:p>
+    <w:p>
+      <w:pPr>
+        <w:pStyle w:val="Heading3"/>
+        <w:rPr>
+          <w:highlight w:val="red"/>
+        </w:rPr>
+      </w:pPr>
+      <w:r>
+        <w:rPr>
+          <w:highlight w:val="red"/>
+        </w:rPr>
+        <w:t>Support Rally Type Events for Registration and Signup</w:t>
+      </w:r>
+      <w:r>
+        <w:rPr>
+          <w:highlight w:val="red"/>
+        </w:rPr>
+        <w:t xml:space="preserve"> (lowest priority)</w:t>
+      </w:r>
+    </w:p>
+    <w:p>
+      <w:r>
+        <w:t>Asdf</w:t>
       </w:r>
     </w:p>
     <w:sectPr>
@@ -1429,7 +1764,7 @@
 </file>
 
 <file path=word/endnotes.xml><?xml version="1.0" encoding="utf-8"?>
-<w:endnotes xmlns:wpc="http://schemas.microsoft.com/office/word/2010/wordprocessingCanvas" xmlns:mc="http://schemas.openxmlformats.org/markup-compatibility/2006" xmlns:o="urn:schemas-microsoft-com:office:office" xmlns:r="http://schemas.openxmlformats.org/officeDocument/2006/relationships" xmlns:m="http://schemas.openxmlformats.org/officeDocument/2006/math" xmlns:v="urn:schemas-microsoft-com:vml" xmlns:wp14="http://schemas.microsoft.com/office/word/2010/wordprocessingDrawing" xmlns:wp="http://schemas.openxmlformats.org/drawingml/2006/wordprocessingDrawing" xmlns:w10="urn:schemas-microsoft-com:office:word" xmlns:w="http://schemas.openxmlformats.org/wordprocessingml/2006/main" xmlns:w14="http://schemas.microsoft.com/office/word/2010/wordml" xmlns:w15="http://schemas.microsoft.com/office/word/2012/wordml" xmlns:wpg="http://schemas.microsoft.com/office/word/2010/wordprocessingGroup" xmlns:wpi="http://schemas.microsoft.com/office/word/2010/wordprocessingInk" xmlns:wne="http://schemas.microsoft.com/office/word/2006/wordml" xmlns:wps="http://schemas.microsoft.com/office/word/2010/wordprocessingShape" mc:Ignorable="w14 w15 wp14">
+<w:endnotes xmlns:wpc="http://schemas.microsoft.com/office/word/2010/wordprocessingCanvas" xmlns:cx="http://schemas.microsoft.com/office/drawing/2014/chartex" xmlns:cx1="http://schemas.microsoft.com/office/drawing/2015/9/8/chartex" xmlns:cx2="http://schemas.microsoft.com/office/drawing/2015/10/21/chartex" xmlns:mc="http://schemas.openxmlformats.org/markup-compatibility/2006" xmlns:o="urn:schemas-microsoft-com:office:office" xmlns:r="http://schemas.openxmlformats.org/officeDocument/2006/relationships" xmlns:m="http://schemas.openxmlformats.org/officeDocument/2006/math" xmlns:v="urn:schemas-microsoft-com:vml" xmlns:wp14="http://schemas.microsoft.com/office/word/2010/wordprocessingDrawing" xmlns:wp="http://schemas.openxmlformats.org/drawingml/2006/wordprocessingDrawing" xmlns:w10="urn:schemas-microsoft-com:office:word" xmlns:w="http://schemas.openxmlformats.org/wordprocessingml/2006/main" xmlns:w14="http://schemas.microsoft.com/office/word/2010/wordml" xmlns:w15="http://schemas.microsoft.com/office/word/2012/wordml" xmlns:w16se="http://schemas.microsoft.com/office/word/2015/wordml/symex" xmlns:wpg="http://schemas.microsoft.com/office/word/2010/wordprocessingGroup" xmlns:wpi="http://schemas.microsoft.com/office/word/2010/wordprocessingInk" xmlns:wne="http://schemas.microsoft.com/office/word/2006/wordml" xmlns:wps="http://schemas.microsoft.com/office/word/2010/wordprocessingShape" mc:Ignorable="w14 w15 w16se wp14">
   <w:endnote w:type="separator" w:id="-1">
     <w:p>
       <w:pPr>
@@ -1454,7 +1789,7 @@
 </file>
 
 <file path=word/footer1.xml><?xml version="1.0" encoding="utf-8"?>
-<w:ftr xmlns:wpc="http://schemas.microsoft.com/office/word/2010/wordprocessingCanvas" xmlns:mc="http://schemas.openxmlformats.org/markup-compatibility/2006" xmlns:o="urn:schemas-microsoft-com:office:office" xmlns:r="http://schemas.openxmlformats.org/officeDocument/2006/relationships" xmlns:m="http://schemas.openxmlformats.org/officeDocument/2006/math" xmlns:v="urn:schemas-microsoft-com:vml" xmlns:wp14="http://schemas.microsoft.com/office/word/2010/wordprocessingDrawing" xmlns:wp="http://schemas.openxmlformats.org/drawingml/2006/wordprocessingDrawing" xmlns:w10="urn:schemas-microsoft-com:office:word" xmlns:w="http://schemas.openxmlformats.org/wordprocessingml/2006/main" xmlns:w14="http://schemas.microsoft.com/office/word/2010/wordml" xmlns:w15="http://schemas.microsoft.com/office/word/2012/wordml" xmlns:wpg="http://schemas.microsoft.com/office/word/2010/wordprocessingGroup" xmlns:wpi="http://schemas.microsoft.com/office/word/2010/wordprocessingInk" xmlns:wne="http://schemas.microsoft.com/office/word/2006/wordml" xmlns:wps="http://schemas.microsoft.com/office/word/2010/wordprocessingShape" mc:Ignorable="w14 w15 wp14">
+<w:ftr xmlns:wpc="http://schemas.microsoft.com/office/word/2010/wordprocessingCanvas" xmlns:cx="http://schemas.microsoft.com/office/drawing/2014/chartex" xmlns:cx1="http://schemas.microsoft.com/office/drawing/2015/9/8/chartex" xmlns:cx2="http://schemas.microsoft.com/office/drawing/2015/10/21/chartex" xmlns:mc="http://schemas.openxmlformats.org/markup-compatibility/2006" xmlns:o="urn:schemas-microsoft-com:office:office" xmlns:r="http://schemas.openxmlformats.org/officeDocument/2006/relationships" xmlns:m="http://schemas.openxmlformats.org/officeDocument/2006/math" xmlns:v="urn:schemas-microsoft-com:vml" xmlns:wp14="http://schemas.microsoft.com/office/word/2010/wordprocessingDrawing" xmlns:wp="http://schemas.openxmlformats.org/drawingml/2006/wordprocessingDrawing" xmlns:w10="urn:schemas-microsoft-com:office:word" xmlns:w="http://schemas.openxmlformats.org/wordprocessingml/2006/main" xmlns:w14="http://schemas.microsoft.com/office/word/2010/wordml" xmlns:w15="http://schemas.microsoft.com/office/word/2012/wordml" xmlns:w16se="http://schemas.microsoft.com/office/word/2015/wordml/symex" xmlns:wpg="http://schemas.microsoft.com/office/word/2010/wordprocessingGroup" xmlns:wpi="http://schemas.microsoft.com/office/word/2010/wordprocessingInk" xmlns:wne="http://schemas.microsoft.com/office/word/2006/wordml" xmlns:wps="http://schemas.microsoft.com/office/word/2010/wordprocessingShape" mc:Ignorable="w14 w15 w16se wp14">
   <w:p>
     <w:pPr>
       <w:pStyle w:val="Footer"/>
@@ -1464,7 +1799,7 @@
 </file>
 
 <file path=word/footer2.xml><?xml version="1.0" encoding="utf-8"?>
-<w:ftr xmlns:wpc="http://schemas.microsoft.com/office/word/2010/wordprocessingCanvas" xmlns:mc="http://schemas.openxmlformats.org/markup-compatibility/2006" xmlns:o="urn:schemas-microsoft-com:office:office" xmlns:r="http://schemas.openxmlformats.org/officeDocument/2006/relationships" xmlns:m="http://schemas.openxmlformats.org/officeDocument/2006/math" xmlns:v="urn:schemas-microsoft-com:vml" xmlns:wp14="http://schemas.microsoft.com/office/word/2010/wordprocessingDrawing" xmlns:wp="http://schemas.openxmlformats.org/drawingml/2006/wordprocessingDrawing" xmlns:w10="urn:schemas-microsoft-com:office:word" xmlns:w="http://schemas.openxmlformats.org/wordprocessingml/2006/main" xmlns:w14="http://schemas.microsoft.com/office/word/2010/wordml" xmlns:w15="http://schemas.microsoft.com/office/word/2012/wordml" xmlns:wpg="http://schemas.microsoft.com/office/word/2010/wordprocessingGroup" xmlns:wpi="http://schemas.microsoft.com/office/word/2010/wordprocessingInk" xmlns:wne="http://schemas.microsoft.com/office/word/2006/wordml" xmlns:wps="http://schemas.microsoft.com/office/word/2010/wordprocessingShape" mc:Ignorable="w14 w15 wp14">
+<w:ftr xmlns:wpc="http://schemas.microsoft.com/office/word/2010/wordprocessingCanvas" xmlns:cx="http://schemas.microsoft.com/office/drawing/2014/chartex" xmlns:cx1="http://schemas.microsoft.com/office/drawing/2015/9/8/chartex" xmlns:cx2="http://schemas.microsoft.com/office/drawing/2015/10/21/chartex" xmlns:mc="http://schemas.openxmlformats.org/markup-compatibility/2006" xmlns:o="urn:schemas-microsoft-com:office:office" xmlns:r="http://schemas.openxmlformats.org/officeDocument/2006/relationships" xmlns:m="http://schemas.openxmlformats.org/officeDocument/2006/math" xmlns:v="urn:schemas-microsoft-com:vml" xmlns:wp14="http://schemas.microsoft.com/office/word/2010/wordprocessingDrawing" xmlns:wp="http://schemas.openxmlformats.org/drawingml/2006/wordprocessingDrawing" xmlns:w10="urn:schemas-microsoft-com:office:word" xmlns:w="http://schemas.openxmlformats.org/wordprocessingml/2006/main" xmlns:w14="http://schemas.microsoft.com/office/word/2010/wordml" xmlns:w15="http://schemas.microsoft.com/office/word/2012/wordml" xmlns:w16se="http://schemas.microsoft.com/office/word/2015/wordml/symex" xmlns:wpg="http://schemas.microsoft.com/office/word/2010/wordprocessingGroup" xmlns:wpi="http://schemas.microsoft.com/office/word/2010/wordprocessingInk" xmlns:wne="http://schemas.microsoft.com/office/word/2006/wordml" xmlns:wps="http://schemas.microsoft.com/office/word/2010/wordprocessingShape" mc:Ignorable="w14 w15 w16se wp14">
   <w:p>
     <w:pPr>
       <w:pStyle w:val="Footer"/>
@@ -1474,7 +1809,7 @@
 </file>
 
 <file path=word/footer3.xml><?xml version="1.0" encoding="utf-8"?>
-<w:ftr xmlns:wpc="http://schemas.microsoft.com/office/word/2010/wordprocessingCanvas" xmlns:mc="http://schemas.openxmlformats.org/markup-compatibility/2006" xmlns:o="urn:schemas-microsoft-com:office:office" xmlns:r="http://schemas.openxmlformats.org/officeDocument/2006/relationships" xmlns:m="http://schemas.openxmlformats.org/officeDocument/2006/math" xmlns:v="urn:schemas-microsoft-com:vml" xmlns:wp14="http://schemas.microsoft.com/office/word/2010/wordprocessingDrawing" xmlns:wp="http://schemas.openxmlformats.org/drawingml/2006/wordprocessingDrawing" xmlns:w10="urn:schemas-microsoft-com:office:word" xmlns:w="http://schemas.openxmlformats.org/wordprocessingml/2006/main" xmlns:w14="http://schemas.microsoft.com/office/word/2010/wordml" xmlns:w15="http://schemas.microsoft.com/office/word/2012/wordml" xmlns:wpg="http://schemas.microsoft.com/office/word/2010/wordprocessingGroup" xmlns:wpi="http://schemas.microsoft.com/office/word/2010/wordprocessingInk" xmlns:wne="http://schemas.microsoft.com/office/word/2006/wordml" xmlns:wps="http://schemas.microsoft.com/office/word/2010/wordprocessingShape" mc:Ignorable="w14 w15 wp14">
+<w:ftr xmlns:wpc="http://schemas.microsoft.com/office/word/2010/wordprocessingCanvas" xmlns:cx="http://schemas.microsoft.com/office/drawing/2014/chartex" xmlns:cx1="http://schemas.microsoft.com/office/drawing/2015/9/8/chartex" xmlns:cx2="http://schemas.microsoft.com/office/drawing/2015/10/21/chartex" xmlns:mc="http://schemas.openxmlformats.org/markup-compatibility/2006" xmlns:o="urn:schemas-microsoft-com:office:office" xmlns:r="http://schemas.openxmlformats.org/officeDocument/2006/relationships" xmlns:m="http://schemas.openxmlformats.org/officeDocument/2006/math" xmlns:v="urn:schemas-microsoft-com:vml" xmlns:wp14="http://schemas.microsoft.com/office/word/2010/wordprocessingDrawing" xmlns:wp="http://schemas.openxmlformats.org/drawingml/2006/wordprocessingDrawing" xmlns:w10="urn:schemas-microsoft-com:office:word" xmlns:w="http://schemas.openxmlformats.org/wordprocessingml/2006/main" xmlns:w14="http://schemas.microsoft.com/office/word/2010/wordml" xmlns:w15="http://schemas.microsoft.com/office/word/2012/wordml" xmlns:w16se="http://schemas.microsoft.com/office/word/2015/wordml/symex" xmlns:wpg="http://schemas.microsoft.com/office/word/2010/wordprocessingGroup" xmlns:wpi="http://schemas.microsoft.com/office/word/2010/wordprocessingInk" xmlns:wne="http://schemas.microsoft.com/office/word/2006/wordml" xmlns:wps="http://schemas.microsoft.com/office/word/2010/wordprocessingShape" mc:Ignorable="w14 w15 w16se wp14">
   <w:p>
     <w:pPr>
       <w:pStyle w:val="Footer"/>
@@ -1484,7 +1819,7 @@
 </file>
 
 <file path=word/footnotes.xml><?xml version="1.0" encoding="utf-8"?>
-<w:footnotes xmlns:wpc="http://schemas.microsoft.com/office/word/2010/wordprocessingCanvas" xmlns:mc="http://schemas.openxmlformats.org/markup-compatibility/2006" xmlns:o="urn:schemas-microsoft-com:office:office" xmlns:r="http://schemas.openxmlformats.org/officeDocument/2006/relationships" xmlns:m="http://schemas.openxmlformats.org/officeDocument/2006/math" xmlns:v="urn:schemas-microsoft-com:vml" xmlns:wp14="http://schemas.microsoft.com/office/word/2010/wordprocessingDrawing" xmlns:wp="http://schemas.openxmlformats.org/drawingml/2006/wordprocessingDrawing" xmlns:w10="urn:schemas-microsoft-com:office:word" xmlns:w="http://schemas.openxmlformats.org/wordprocessingml/2006/main" xmlns:w14="http://schemas.microsoft.com/office/word/2010/wordml" xmlns:w15="http://schemas.microsoft.com/office/word/2012/wordml" xmlns:wpg="http://schemas.microsoft.com/office/word/2010/wordprocessingGroup" xmlns:wpi="http://schemas.microsoft.com/office/word/2010/wordprocessingInk" xmlns:wne="http://schemas.microsoft.com/office/word/2006/wordml" xmlns:wps="http://schemas.microsoft.com/office/word/2010/wordprocessingShape" mc:Ignorable="w14 w15 wp14">
+<w:footnotes xmlns:wpc="http://schemas.microsoft.com/office/word/2010/wordprocessingCanvas" xmlns:cx="http://schemas.microsoft.com/office/drawing/2014/chartex" xmlns:cx1="http://schemas.microsoft.com/office/drawing/2015/9/8/chartex" xmlns:cx2="http://schemas.microsoft.com/office/drawing/2015/10/21/chartex" xmlns:mc="http://schemas.openxmlformats.org/markup-compatibility/2006" xmlns:o="urn:schemas-microsoft-com:office:office" xmlns:r="http://schemas.openxmlformats.org/officeDocument/2006/relationships" xmlns:m="http://schemas.openxmlformats.org/officeDocument/2006/math" xmlns:v="urn:schemas-microsoft-com:vml" xmlns:wp14="http://schemas.microsoft.com/office/word/2010/wordprocessingDrawing" xmlns:wp="http://schemas.openxmlformats.org/drawingml/2006/wordprocessingDrawing" xmlns:w10="urn:schemas-microsoft-com:office:word" xmlns:w="http://schemas.openxmlformats.org/wordprocessingml/2006/main" xmlns:w14="http://schemas.microsoft.com/office/word/2010/wordml" xmlns:w15="http://schemas.microsoft.com/office/word/2012/wordml" xmlns:w16se="http://schemas.microsoft.com/office/word/2015/wordml/symex" xmlns:wpg="http://schemas.microsoft.com/office/word/2010/wordprocessingGroup" xmlns:wpi="http://schemas.microsoft.com/office/word/2010/wordprocessingInk" xmlns:wne="http://schemas.microsoft.com/office/word/2006/wordml" xmlns:wps="http://schemas.microsoft.com/office/word/2010/wordprocessingShape" mc:Ignorable="w14 w15 w16se wp14">
   <w:footnote w:type="separator" w:id="-1">
     <w:p>
       <w:pPr>
@@ -1509,7 +1844,7 @@
 </file>
 
 <file path=word/header1.xml><?xml version="1.0" encoding="utf-8"?>
-<w:hdr xmlns:wpc="http://schemas.microsoft.com/office/word/2010/wordprocessingCanvas" xmlns:mc="http://schemas.openxmlformats.org/markup-compatibility/2006" xmlns:o="urn:schemas-microsoft-com:office:office" xmlns:r="http://schemas.openxmlformats.org/officeDocument/2006/relationships" xmlns:m="http://schemas.openxmlformats.org/officeDocument/2006/math" xmlns:v="urn:schemas-microsoft-com:vml" xmlns:wp14="http://schemas.microsoft.com/office/word/2010/wordprocessingDrawing" xmlns:wp="http://schemas.openxmlformats.org/drawingml/2006/wordprocessingDrawing" xmlns:w10="urn:schemas-microsoft-com:office:word" xmlns:w="http://schemas.openxmlformats.org/wordprocessingml/2006/main" xmlns:w14="http://schemas.microsoft.com/office/word/2010/wordml" xmlns:w15="http://schemas.microsoft.com/office/word/2012/wordml" xmlns:wpg="http://schemas.microsoft.com/office/word/2010/wordprocessingGroup" xmlns:wpi="http://schemas.microsoft.com/office/word/2010/wordprocessingInk" xmlns:wne="http://schemas.microsoft.com/office/word/2006/wordml" xmlns:wps="http://schemas.microsoft.com/office/word/2010/wordprocessingShape" mc:Ignorable="w14 w15 wp14">
+<w:hdr xmlns:wpc="http://schemas.microsoft.com/office/word/2010/wordprocessingCanvas" xmlns:cx="http://schemas.microsoft.com/office/drawing/2014/chartex" xmlns:cx1="http://schemas.microsoft.com/office/drawing/2015/9/8/chartex" xmlns:cx2="http://schemas.microsoft.com/office/drawing/2015/10/21/chartex" xmlns:mc="http://schemas.openxmlformats.org/markup-compatibility/2006" xmlns:o="urn:schemas-microsoft-com:office:office" xmlns:r="http://schemas.openxmlformats.org/officeDocument/2006/relationships" xmlns:m="http://schemas.openxmlformats.org/officeDocument/2006/math" xmlns:v="urn:schemas-microsoft-com:vml" xmlns:wp14="http://schemas.microsoft.com/office/word/2010/wordprocessingDrawing" xmlns:wp="http://schemas.openxmlformats.org/drawingml/2006/wordprocessingDrawing" xmlns:w10="urn:schemas-microsoft-com:office:word" xmlns:w="http://schemas.openxmlformats.org/wordprocessingml/2006/main" xmlns:w14="http://schemas.microsoft.com/office/word/2010/wordml" xmlns:w15="http://schemas.microsoft.com/office/word/2012/wordml" xmlns:w16se="http://schemas.microsoft.com/office/word/2015/wordml/symex" xmlns:wpg="http://schemas.microsoft.com/office/word/2010/wordprocessingGroup" xmlns:wpi="http://schemas.microsoft.com/office/word/2010/wordprocessingInk" xmlns:wne="http://schemas.microsoft.com/office/word/2006/wordml" xmlns:wps="http://schemas.microsoft.com/office/word/2010/wordprocessingShape" mc:Ignorable="w14 w15 w16se wp14">
   <w:p>
     <w:pPr>
       <w:pStyle w:val="Header"/>
@@ -1519,7 +1854,7 @@
 </file>
 
 <file path=word/header2.xml><?xml version="1.0" encoding="utf-8"?>
-<w:hdr xmlns:wpc="http://schemas.microsoft.com/office/word/2010/wordprocessingCanvas" xmlns:mc="http://schemas.openxmlformats.org/markup-compatibility/2006" xmlns:o="urn:schemas-microsoft-com:office:office" xmlns:r="http://schemas.openxmlformats.org/officeDocument/2006/relationships" xmlns:m="http://schemas.openxmlformats.org/officeDocument/2006/math" xmlns:v="urn:schemas-microsoft-com:vml" xmlns:wp14="http://schemas.microsoft.com/office/word/2010/wordprocessingDrawing" xmlns:wp="http://schemas.openxmlformats.org/drawingml/2006/wordprocessingDrawing" xmlns:w10="urn:schemas-microsoft-com:office:word" xmlns:w="http://schemas.openxmlformats.org/wordprocessingml/2006/main" xmlns:w14="http://schemas.microsoft.com/office/word/2010/wordml" xmlns:w15="http://schemas.microsoft.com/office/word/2012/wordml" xmlns:wpg="http://schemas.microsoft.com/office/word/2010/wordprocessingGroup" xmlns:wpi="http://schemas.microsoft.com/office/word/2010/wordprocessingInk" xmlns:wne="http://schemas.microsoft.com/office/word/2006/wordml" xmlns:wps="http://schemas.microsoft.com/office/word/2010/wordprocessingShape" mc:Ignorable="w14 w15 wp14">
+<w:hdr xmlns:wpc="http://schemas.microsoft.com/office/word/2010/wordprocessingCanvas" xmlns:cx="http://schemas.microsoft.com/office/drawing/2014/chartex" xmlns:cx1="http://schemas.microsoft.com/office/drawing/2015/9/8/chartex" xmlns:cx2="http://schemas.microsoft.com/office/drawing/2015/10/21/chartex" xmlns:mc="http://schemas.openxmlformats.org/markup-compatibility/2006" xmlns:o="urn:schemas-microsoft-com:office:office" xmlns:r="http://schemas.openxmlformats.org/officeDocument/2006/relationships" xmlns:m="http://schemas.openxmlformats.org/officeDocument/2006/math" xmlns:v="urn:schemas-microsoft-com:vml" xmlns:wp14="http://schemas.microsoft.com/office/word/2010/wordprocessingDrawing" xmlns:wp="http://schemas.openxmlformats.org/drawingml/2006/wordprocessingDrawing" xmlns:w10="urn:schemas-microsoft-com:office:word" xmlns:w="http://schemas.openxmlformats.org/wordprocessingml/2006/main" xmlns:w14="http://schemas.microsoft.com/office/word/2010/wordml" xmlns:w15="http://schemas.microsoft.com/office/word/2012/wordml" xmlns:w16se="http://schemas.microsoft.com/office/word/2015/wordml/symex" xmlns:wpg="http://schemas.microsoft.com/office/word/2010/wordprocessingGroup" xmlns:wpi="http://schemas.microsoft.com/office/word/2010/wordprocessingInk" xmlns:wne="http://schemas.microsoft.com/office/word/2006/wordml" xmlns:wps="http://schemas.microsoft.com/office/word/2010/wordprocessingShape" mc:Ignorable="w14 w15 w16se wp14">
   <w:p>
     <w:pPr>
       <w:pStyle w:val="Header"/>
@@ -1529,7 +1864,7 @@
 </file>
 
 <file path=word/header3.xml><?xml version="1.0" encoding="utf-8"?>
-<w:hdr xmlns:wpc="http://schemas.microsoft.com/office/word/2010/wordprocessingCanvas" xmlns:mc="http://schemas.openxmlformats.org/markup-compatibility/2006" xmlns:o="urn:schemas-microsoft-com:office:office" xmlns:r="http://schemas.openxmlformats.org/officeDocument/2006/relationships" xmlns:m="http://schemas.openxmlformats.org/officeDocument/2006/math" xmlns:v="urn:schemas-microsoft-com:vml" xmlns:wp14="http://schemas.microsoft.com/office/word/2010/wordprocessingDrawing" xmlns:wp="http://schemas.openxmlformats.org/drawingml/2006/wordprocessingDrawing" xmlns:w10="urn:schemas-microsoft-com:office:word" xmlns:w="http://schemas.openxmlformats.org/wordprocessingml/2006/main" xmlns:w14="http://schemas.microsoft.com/office/word/2010/wordml" xmlns:w15="http://schemas.microsoft.com/office/word/2012/wordml" xmlns:wpg="http://schemas.microsoft.com/office/word/2010/wordprocessingGroup" xmlns:wpi="http://schemas.microsoft.com/office/word/2010/wordprocessingInk" xmlns:wne="http://schemas.microsoft.com/office/word/2006/wordml" xmlns:wps="http://schemas.microsoft.com/office/word/2010/wordprocessingShape" mc:Ignorable="w14 w15 wp14">
+<w:hdr xmlns:wpc="http://schemas.microsoft.com/office/word/2010/wordprocessingCanvas" xmlns:cx="http://schemas.microsoft.com/office/drawing/2014/chartex" xmlns:cx1="http://schemas.microsoft.com/office/drawing/2015/9/8/chartex" xmlns:cx2="http://schemas.microsoft.com/office/drawing/2015/10/21/chartex" xmlns:mc="http://schemas.openxmlformats.org/markup-compatibility/2006" xmlns:o="urn:schemas-microsoft-com:office:office" xmlns:r="http://schemas.openxmlformats.org/officeDocument/2006/relationships" xmlns:m="http://schemas.openxmlformats.org/officeDocument/2006/math" xmlns:v="urn:schemas-microsoft-com:vml" xmlns:wp14="http://schemas.microsoft.com/office/word/2010/wordprocessingDrawing" xmlns:wp="http://schemas.openxmlformats.org/drawingml/2006/wordprocessingDrawing" xmlns:w10="urn:schemas-microsoft-com:office:word" xmlns:w="http://schemas.openxmlformats.org/wordprocessingml/2006/main" xmlns:w14="http://schemas.microsoft.com/office/word/2010/wordml" xmlns:w15="http://schemas.microsoft.com/office/word/2012/wordml" xmlns:w16se="http://schemas.microsoft.com/office/word/2015/wordml/symex" xmlns:wpg="http://schemas.microsoft.com/office/word/2010/wordprocessingGroup" xmlns:wpi="http://schemas.microsoft.com/office/word/2010/wordprocessingInk" xmlns:wne="http://schemas.microsoft.com/office/word/2006/wordml" xmlns:wps="http://schemas.microsoft.com/office/word/2010/wordprocessingShape" mc:Ignorable="w14 w15 w16se wp14">
   <w:p>
     <w:pPr>
       <w:pStyle w:val="Header"/>
@@ -1539,7 +1874,7 @@
 </file>
 
 <file path=word/numbering.xml><?xml version="1.0" encoding="utf-8"?>
-<w:numbering xmlns:wpc="http://schemas.microsoft.com/office/word/2010/wordprocessingCanvas" xmlns:mc="http://schemas.openxmlformats.org/markup-compatibility/2006" xmlns:o="urn:schemas-microsoft-com:office:office" xmlns:r="http://schemas.openxmlformats.org/officeDocument/2006/relationships" xmlns:m="http://schemas.openxmlformats.org/officeDocument/2006/math" xmlns:v="urn:schemas-microsoft-com:vml" xmlns:wp14="http://schemas.microsoft.com/office/word/2010/wordprocessingDrawing" xmlns:wp="http://schemas.openxmlformats.org/drawingml/2006/wordprocessingDrawing" xmlns:w10="urn:schemas-microsoft-com:office:word" xmlns:w="http://schemas.openxmlformats.org/wordprocessingml/2006/main" xmlns:w14="http://schemas.microsoft.com/office/word/2010/wordml" xmlns:w15="http://schemas.microsoft.com/office/word/2012/wordml" xmlns:wpg="http://schemas.microsoft.com/office/word/2010/wordprocessingGroup" xmlns:wpi="http://schemas.microsoft.com/office/word/2010/wordprocessingInk" xmlns:wne="http://schemas.microsoft.com/office/word/2006/wordml" xmlns:wps="http://schemas.microsoft.com/office/word/2010/wordprocessingShape" mc:Ignorable="w14 w15 wp14">
+<w:numbering xmlns:wpc="http://schemas.microsoft.com/office/word/2010/wordprocessingCanvas" xmlns:cx="http://schemas.microsoft.com/office/drawing/2014/chartex" xmlns:cx1="http://schemas.microsoft.com/office/drawing/2015/9/8/chartex" xmlns:cx2="http://schemas.microsoft.com/office/drawing/2015/10/21/chartex" xmlns:mc="http://schemas.openxmlformats.org/markup-compatibility/2006" xmlns:o="urn:schemas-microsoft-com:office:office" xmlns:r="http://schemas.openxmlformats.org/officeDocument/2006/relationships" xmlns:m="http://schemas.openxmlformats.org/officeDocument/2006/math" xmlns:v="urn:schemas-microsoft-com:vml" xmlns:wp14="http://schemas.microsoft.com/office/word/2010/wordprocessingDrawing" xmlns:wp="http://schemas.openxmlformats.org/drawingml/2006/wordprocessingDrawing" xmlns:w10="urn:schemas-microsoft-com:office:word" xmlns:w="http://schemas.openxmlformats.org/wordprocessingml/2006/main" xmlns:w14="http://schemas.microsoft.com/office/word/2010/wordml" xmlns:w15="http://schemas.microsoft.com/office/word/2012/wordml" xmlns:w16se="http://schemas.microsoft.com/office/word/2015/wordml/symex" xmlns:wpg="http://schemas.microsoft.com/office/word/2010/wordprocessingGroup" xmlns:wpi="http://schemas.microsoft.com/office/word/2010/wordprocessingInk" xmlns:wne="http://schemas.microsoft.com/office/word/2006/wordml" xmlns:wps="http://schemas.microsoft.com/office/word/2010/wordprocessingShape" mc:Ignorable="w14 w15 w16se wp14">
   <w:abstractNum w:abstractNumId="0" w15:restartNumberingAfterBreak="0">
     <w:nsid w:val="0BBB3DB7"/>
     <w:multiLevelType w:val="hybridMultilevel"/>
@@ -1629,7 +1964,7 @@
   <w:abstractNum w:abstractNumId="1" w15:restartNumberingAfterBreak="0">
     <w:nsid w:val="1482775B"/>
     <w:multiLevelType w:val="multilevel"/>
-    <w:tmpl w:val="0EBA3C40"/>
+    <w:tmpl w:val="D12C0638"/>
     <w:lvl w:ilvl="0">
       <w:start w:val="1"/>
       <w:numFmt w:val="decimal"/>
@@ -1667,7 +2002,7 @@
       <w:lvlText w:val="%1.%2.%3.%4"/>
       <w:lvlJc w:val="left"/>
       <w:pPr>
-        <w:ind w:left="864" w:hanging="864"/>
+        <w:ind w:left="5004" w:hanging="864"/>
       </w:pPr>
     </w:lvl>
     <w:lvl w:ilvl="4">
@@ -1969,7 +2304,7 @@
 </file>
 
 <file path=word/styles.xml><?xml version="1.0" encoding="utf-8"?>
-<w:styles xmlns:mc="http://schemas.openxmlformats.org/markup-compatibility/2006" xmlns:r="http://schemas.openxmlformats.org/officeDocument/2006/relationships" xmlns:w="http://schemas.openxmlformats.org/wordprocessingml/2006/main" xmlns:w14="http://schemas.microsoft.com/office/word/2010/wordml" xmlns:w15="http://schemas.microsoft.com/office/word/2012/wordml" mc:Ignorable="w14 w15">
+<w:styles xmlns:mc="http://schemas.openxmlformats.org/markup-compatibility/2006" xmlns:r="http://schemas.openxmlformats.org/officeDocument/2006/relationships" xmlns:w="http://schemas.openxmlformats.org/wordprocessingml/2006/main" xmlns:w14="http://schemas.microsoft.com/office/word/2010/wordml" xmlns:w15="http://schemas.microsoft.com/office/word/2012/wordml" xmlns:w16se="http://schemas.microsoft.com/office/word/2015/wordml/symex" mc:Ignorable="w14 w15 w16se">
   <w:docDefaults>
     <w:rPrDefault>
       <w:rPr>
@@ -1985,7 +2320,7 @@
       </w:pPr>
     </w:pPrDefault>
   </w:docDefaults>
-  <w:latentStyles w:defLockedState="0" w:defUIPriority="99" w:defSemiHidden="0" w:defUnhideWhenUsed="0" w:defQFormat="0" w:count="371">
+  <w:latentStyles w:defLockedState="0" w:defUIPriority="99" w:defSemiHidden="0" w:defUnhideWhenUsed="0" w:defQFormat="0" w:count="372">
     <w:lsdException w:name="Normal" w:uiPriority="0" w:qFormat="1"/>
     <w:lsdException w:name="heading 1" w:uiPriority="9" w:qFormat="1"/>
     <w:lsdException w:name="heading 2" w:semiHidden="1" w:uiPriority="9" w:unhideWhenUsed="1" w:qFormat="1"/>
@@ -2357,6 +2692,7 @@
     <w:lsdException w:name="List Table 5 Dark Accent 6" w:uiPriority="50"/>
     <w:lsdException w:name="List Table 6 Colorful Accent 6" w:uiPriority="51"/>
     <w:lsdException w:name="List Table 7 Colorful Accent 6" w:uiPriority="52"/>
+    <w:lsdException w:name="Mention" w:semiHidden="1" w:unhideWhenUsed="1"/>
   </w:latentStyles>
   <w:style w:type="paragraph" w:default="1" w:styleId="Normal">
     <w:name w:val="Normal"/>
@@ -2460,6 +2796,7 @@
         <w:numId w:val="12"/>
       </w:numPr>
       <w:spacing w:before="200" w:after="0"/>
+      <w:ind w:left="864"/>
       <w:outlineLvl w:val="3"/>
     </w:pPr>
     <w:rPr>
@@ -2525,7 +2862,6 @@
     <w:next w:val="Normal"/>
     <w:link w:val="Heading7Char"/>
     <w:uiPriority w:val="9"/>
-    <w:semiHidden/>
     <w:unhideWhenUsed/>
     <w:qFormat/>
     <w:pPr>
@@ -2551,7 +2887,6 @@
     <w:next w:val="Normal"/>
     <w:link w:val="Heading8Char"/>
     <w:uiPriority w:val="9"/>
-    <w:semiHidden/>
     <w:unhideWhenUsed/>
     <w:qFormat/>
     <w:pPr>
@@ -2577,7 +2912,6 @@
     <w:next w:val="Normal"/>
     <w:link w:val="Heading9Char"/>
     <w:uiPriority w:val="9"/>
-    <w:semiHidden/>
     <w:unhideWhenUsed/>
     <w:qFormat/>
     <w:pPr>
@@ -2766,7 +3100,6 @@
     <w:basedOn w:val="DefaultParagraphFont"/>
     <w:link w:val="Heading7"/>
     <w:uiPriority w:val="9"/>
-    <w:semiHidden/>
     <w:rPr>
       <w:rFonts w:asciiTheme="majorHAnsi" w:eastAsiaTheme="majorEastAsia" w:hAnsiTheme="majorHAnsi" w:cstheme="majorBidi"/>
       <w:i/>
@@ -2779,7 +3112,6 @@
     <w:basedOn w:val="DefaultParagraphFont"/>
     <w:link w:val="Heading8"/>
     <w:uiPriority w:val="9"/>
-    <w:semiHidden/>
     <w:rPr>
       <w:rFonts w:asciiTheme="majorHAnsi" w:eastAsiaTheme="majorEastAsia" w:hAnsiTheme="majorHAnsi" w:cstheme="majorBidi"/>
       <w:color w:val="404040" w:themeColor="text1" w:themeTint="BF"/>
@@ -2792,7 +3124,6 @@
     <w:basedOn w:val="DefaultParagraphFont"/>
     <w:link w:val="Heading9"/>
     <w:uiPriority w:val="9"/>
-    <w:semiHidden/>
     <w:rPr>
       <w:rFonts w:asciiTheme="majorHAnsi" w:eastAsiaTheme="majorEastAsia" w:hAnsiTheme="majorHAnsi" w:cstheme="majorBidi"/>
       <w:i/>
@@ -3034,6 +3365,29 @@
     <w:link w:val="Footer"/>
     <w:uiPriority w:val="99"/>
     <w:rsid w:val="00BE15D5"/>
+  </w:style>
+  <w:style w:type="character" w:styleId="Hyperlink">
+    <w:name w:val="Hyperlink"/>
+    <w:basedOn w:val="DefaultParagraphFont"/>
+    <w:uiPriority w:val="99"/>
+    <w:unhideWhenUsed/>
+    <w:rsid w:val="0080342A"/>
+    <w:rPr>
+      <w:color w:val="6B9F25" w:themeColor="hyperlink"/>
+      <w:u w:val="single"/>
+    </w:rPr>
+  </w:style>
+  <w:style w:type="character" w:styleId="FollowedHyperlink">
+    <w:name w:val="FollowedHyperlink"/>
+    <w:basedOn w:val="DefaultParagraphFont"/>
+    <w:uiPriority w:val="99"/>
+    <w:semiHidden/>
+    <w:unhideWhenUsed/>
+    <w:rsid w:val="0080342A"/>
+    <w:rPr>
+      <w:color w:val="B26B02" w:themeColor="followedHyperlink"/>
+      <w:u w:val="single"/>
+    </w:rPr>
   </w:style>
 </w:styles>
 </file>

</xml_diff>